<commit_message>
fix typo dan font
</commit_message>
<xml_diff>
--- a/1. Pengenalan Algoritma.docx
+++ b/1. Pengenalan Algoritma.docx
@@ -6,9 +6,15 @@
       <w:pPr>
         <w:pStyle w:val="Heading1"/>
         <w:jc w:val="right"/>
+        <w:rPr>
+          <w:rFonts w:asciiTheme="minorHAnsi" w:hAnsiTheme="minorHAnsi"/>
+        </w:rPr>
       </w:pPr>
       <w:bookmarkStart w:id="0" w:name="_Toc50596049"/>
       <w:r>
+        <w:rPr>
+          <w:rFonts w:asciiTheme="minorHAnsi" w:hAnsiTheme="minorHAnsi"/>
+        </w:rPr>
         <w:t>BAB 1</w:t>
       </w:r>
       <w:bookmarkEnd w:id="0"/>
@@ -17,22 +23,65 @@
       <w:pPr>
         <w:pStyle w:val="Heading1"/>
         <w:jc w:val="right"/>
+        <w:rPr>
+          <w:rFonts w:asciiTheme="minorHAnsi" w:hAnsiTheme="minorHAnsi"/>
+        </w:rPr>
       </w:pPr>
       <w:bookmarkStart w:id="1" w:name="_Toc50596050"/>
       <w:r>
+        <w:rPr>
+          <w:rFonts w:asciiTheme="minorHAnsi" w:hAnsiTheme="minorHAnsi"/>
+        </w:rPr>
         <w:t>Pengenalan Algoritma</w:t>
       </w:r>
       <w:bookmarkEnd w:id="1"/>
     </w:p>
-    <w:p/>
-    <w:p/>
-    <w:p/>
-    <w:p/>
-    <w:p/>
-    <w:p/>
-    <w:p>
-      <w:pPr>
-        <w:rPr>
+    <w:p>
+      <w:pPr>
+        <w:rPr>
+          <w:rFonts w:asciiTheme="minorHAnsi" w:hAnsiTheme="minorHAnsi"/>
+        </w:rPr>
+      </w:pPr>
+    </w:p>
+    <w:p>
+      <w:pPr>
+        <w:rPr>
+          <w:rFonts w:asciiTheme="minorHAnsi" w:hAnsiTheme="minorHAnsi"/>
+        </w:rPr>
+      </w:pPr>
+    </w:p>
+    <w:p>
+      <w:pPr>
+        <w:rPr>
+          <w:rFonts w:asciiTheme="minorHAnsi" w:hAnsiTheme="minorHAnsi"/>
+        </w:rPr>
+      </w:pPr>
+    </w:p>
+    <w:p>
+      <w:pPr>
+        <w:rPr>
+          <w:rFonts w:asciiTheme="minorHAnsi" w:hAnsiTheme="minorHAnsi"/>
+        </w:rPr>
+      </w:pPr>
+    </w:p>
+    <w:p>
+      <w:pPr>
+        <w:rPr>
+          <w:rFonts w:asciiTheme="minorHAnsi" w:hAnsiTheme="minorHAnsi"/>
+        </w:rPr>
+      </w:pPr>
+    </w:p>
+    <w:p>
+      <w:pPr>
+        <w:rPr>
+          <w:rFonts w:asciiTheme="minorHAnsi" w:hAnsiTheme="minorHAnsi"/>
+        </w:rPr>
+      </w:pPr>
+    </w:p>
+    <w:p>
+      <w:pPr>
+        <w:rPr>
+          <w:rFonts w:asciiTheme="minorHAnsi" w:hAnsiTheme="minorHAnsi"/>
           <w:sz w:val="32"/>
           <w:szCs w:val="32"/>
         </w:rPr>
@@ -41,6 +90,7 @@
     <w:p>
       <w:pPr>
         <w:rPr>
+          <w:rFonts w:asciiTheme="minorHAnsi" w:hAnsiTheme="minorHAnsi"/>
           <w:sz w:val="32"/>
           <w:szCs w:val="32"/>
         </w:rPr>
@@ -49,6 +99,7 @@
     <w:p>
       <w:pPr>
         <w:rPr>
+          <w:rFonts w:asciiTheme="minorHAnsi" w:hAnsiTheme="minorHAnsi"/>
           <w:sz w:val="32"/>
           <w:szCs w:val="32"/>
         </w:rPr>
@@ -57,6 +108,7 @@
     <w:p>
       <w:pPr>
         <w:rPr>
+          <w:rFonts w:asciiTheme="minorHAnsi" w:hAnsiTheme="minorHAnsi"/>
           <w:sz w:val="32"/>
           <w:szCs w:val="32"/>
         </w:rPr>
@@ -65,12 +117,21 @@
     <w:p>
       <w:pPr>
         <w:pStyle w:val="Heading2"/>
-      </w:pPr>
-      <w:r>
+        <w:rPr>
+          <w:rFonts w:asciiTheme="minorHAnsi" w:hAnsiTheme="minorHAnsi"/>
+        </w:rPr>
+      </w:pPr>
+      <w:r>
+        <w:rPr>
+          <w:rFonts w:asciiTheme="minorHAnsi" w:hAnsiTheme="minorHAnsi"/>
+        </w:rPr>
         <w:t xml:space="preserve"> </w:t>
       </w:r>
       <w:bookmarkStart w:id="2" w:name="_Toc50596051"/>
       <w:r>
+        <w:rPr>
+          <w:rFonts w:asciiTheme="minorHAnsi" w:hAnsiTheme="minorHAnsi"/>
+        </w:rPr>
         <w:t>Tujuan</w:t>
       </w:r>
       <w:bookmarkEnd w:id="2"/>
@@ -82,8 +143,14 @@
           <w:ilvl w:val="0"/>
           <w:numId w:val="2"/>
         </w:numPr>
-      </w:pPr>
-      <w:r>
+        <w:rPr>
+          <w:rFonts w:asciiTheme="minorHAnsi" w:hAnsiTheme="minorHAnsi"/>
+        </w:rPr>
+      </w:pPr>
+      <w:r>
+        <w:rPr>
+          <w:rFonts w:asciiTheme="minorHAnsi" w:hAnsiTheme="minorHAnsi"/>
+        </w:rPr>
         <w:t>﻿Dapat menjelaskan dan menggunakan Algoritma, Flowchart dan Pseudocode dalam membuat program</w:t>
       </w:r>
     </w:p>
@@ -94,25 +161,43 @@
           <w:ilvl w:val="0"/>
           <w:numId w:val="2"/>
         </w:numPr>
-      </w:pPr>
-      <w:r>
+        <w:rPr>
+          <w:rFonts w:asciiTheme="minorHAnsi" w:hAnsiTheme="minorHAnsi"/>
+        </w:rPr>
+      </w:pPr>
+      <w:r>
+        <w:rPr>
+          <w:rFonts w:asciiTheme="minorHAnsi" w:hAnsiTheme="minorHAnsi"/>
+        </w:rPr>
         <w:t>﻿Mengenal lingkungan dan perlengkapan untuk membuat Algoritma, Flowchart dan Pseudocode</w:t>
       </w:r>
     </w:p>
     <w:p>
       <w:pPr>
         <w:pStyle w:val="ListParagraph"/>
+        <w:rPr>
+          <w:rFonts w:asciiTheme="minorHAnsi" w:hAnsiTheme="minorHAnsi"/>
+        </w:rPr>
       </w:pPr>
     </w:p>
     <w:p>
       <w:pPr>
         <w:pStyle w:val="Heading2"/>
-      </w:pPr>
-      <w:r>
+        <w:rPr>
+          <w:rFonts w:asciiTheme="minorHAnsi" w:hAnsiTheme="minorHAnsi"/>
+        </w:rPr>
+      </w:pPr>
+      <w:r>
+        <w:rPr>
+          <w:rFonts w:asciiTheme="minorHAnsi" w:hAnsiTheme="minorHAnsi"/>
+        </w:rPr>
         <w:t xml:space="preserve"> </w:t>
       </w:r>
       <w:bookmarkStart w:id="3" w:name="_Toc50596052"/>
       <w:r>
+        <w:rPr>
+          <w:rFonts w:asciiTheme="minorHAnsi" w:hAnsiTheme="minorHAnsi"/>
+        </w:rPr>
         <w:t>Pengantar</w:t>
       </w:r>
       <w:bookmarkEnd w:id="3"/>
@@ -120,24 +205,49 @@
     <w:p>
       <w:pPr>
         <w:pStyle w:val="Heading3"/>
+        <w:rPr>
+          <w:rFonts w:asciiTheme="minorHAnsi" w:hAnsiTheme="minorHAnsi"/>
+        </w:rPr>
       </w:pPr>
       <w:bookmarkStart w:id="4" w:name="_Toc50596053"/>
       <w:r>
+        <w:rPr>
+          <w:rFonts w:asciiTheme="minorHAnsi" w:hAnsiTheme="minorHAnsi"/>
+        </w:rPr>
         <w:t>Algoritma</w:t>
       </w:r>
       <w:bookmarkEnd w:id="4"/>
     </w:p>
     <w:p>
-      <w:r>
-        <w:t xml:space="preserve">﻿Algoritma adalah sekumpulan instruksi yang merupakan penyelesaian masalah itu dinamakan program. Agar program dapat dilaksanakan oleh komputer, program tersebut harus ditulis dalam suatu bahasa yang dimengerti oleh komputer. Bahasa komputer yang digunakan dalam menulis program dinamakan bahasa pemrograman. Urutan langkahlangkah yang sistematis untuk menyelesaikan sebuah masalah dinamakan algoritma. Jadi algoritma adalah urutan logis pengambilan keputusan untuk </w:t>
-      </w:r>
-      <w:r>
+      <w:pPr>
+        <w:rPr>
+          <w:rFonts w:asciiTheme="minorHAnsi" w:hAnsiTheme="minorHAnsi"/>
+        </w:rPr>
+      </w:pPr>
+      <w:r>
+        <w:rPr>
+          <w:rFonts w:asciiTheme="minorHAnsi" w:hAnsiTheme="minorHAnsi"/>
+        </w:rPr>
+        <w:t xml:space="preserve">﻿Algoritma adalah sekumpulan instruksi yang merupakan penyelesaian masalah itu dinamakan program. Agar program dapat dilaksanakan oleh komputer, program tersebut harus ditulis dalam suatu bahasa yang dimengerti oleh komputer. Bahasa komputer yang digunakan dalam menulis program dinamakan bahasa pemrograman. Urutan langkahlangkah yang sistematis untuk menyelesaikan sebuah masalah </w:t>
+      </w:r>
+      <w:r>
+        <w:rPr>
+          <w:rFonts w:asciiTheme="minorHAnsi" w:hAnsiTheme="minorHAnsi"/>
+        </w:rPr>
         <w:lastRenderedPageBreak/>
-        <w:t>pemecahan masalah. Kata logis merupakan kata kunci. Langkah-langkah tersebut harus logis, ini berarti nilai kebenarannya harus dapat ditentukan, benar atau salah. Urutan langkah-langkah yang sistematis dan logis untuk menyelesaikan suatu permasalahan.</w:t>
-      </w:r>
-    </w:p>
-    <w:p>
-      <w:r>
+        <w:t>dinamakan algoritma. Jadi algoritma adalah urutan logis pengambilan keputusan untuk pemecahan masalah. Kata logis merupakan kata kunci. Langkah-langkah tersebut harus logis, ini berarti nilai kebenarannya harus dapat ditentukan, benar atau salah. Urutan langkah-langkah yang sistematis dan logis untuk menyelesaikan suatu permasalahan.</w:t>
+      </w:r>
+    </w:p>
+    <w:p>
+      <w:pPr>
+        <w:rPr>
+          <w:rFonts w:asciiTheme="minorHAnsi" w:hAnsiTheme="minorHAnsi"/>
+        </w:rPr>
+      </w:pPr>
+      <w:r>
+        <w:rPr>
+          <w:rFonts w:asciiTheme="minorHAnsi" w:hAnsiTheme="minorHAnsi"/>
+        </w:rPr>
         <w:t>﻿Ciri-ciri algoritma:</w:t>
       </w:r>
     </w:p>
@@ -148,8 +258,14 @@
           <w:ilvl w:val="0"/>
           <w:numId w:val="4"/>
         </w:numPr>
-      </w:pPr>
-      <w:r>
+        <w:rPr>
+          <w:rFonts w:asciiTheme="minorHAnsi" w:hAnsiTheme="minorHAnsi"/>
+        </w:rPr>
+      </w:pPr>
+      <w:r>
+        <w:rPr>
+          <w:rFonts w:asciiTheme="minorHAnsi" w:hAnsiTheme="minorHAnsi"/>
+        </w:rPr>
         <w:t>Langkah tersebut akan berhenti dan benar</w:t>
       </w:r>
     </w:p>
@@ -160,8 +276,14 @@
           <w:ilvl w:val="0"/>
           <w:numId w:val="4"/>
         </w:numPr>
-      </w:pPr>
-      <w:r>
+        <w:rPr>
+          <w:rFonts w:asciiTheme="minorHAnsi" w:hAnsiTheme="minorHAnsi"/>
+        </w:rPr>
+      </w:pPr>
+      <w:r>
+        <w:rPr>
+          <w:rFonts w:asciiTheme="minorHAnsi" w:hAnsiTheme="minorHAnsi"/>
+        </w:rPr>
         <w:t>Mempunyai bentuk yang sederhana sehingga efektif</w:t>
       </w:r>
     </w:p>
@@ -172,67 +294,100 @@
           <w:ilvl w:val="0"/>
           <w:numId w:val="4"/>
         </w:numPr>
-      </w:pPr>
-      <w:r>
+        <w:rPr>
+          <w:rFonts w:asciiTheme="minorHAnsi" w:hAnsiTheme="minorHAnsi"/>
+        </w:rPr>
+      </w:pPr>
+      <w:r>
+        <w:rPr>
+          <w:rFonts w:asciiTheme="minorHAnsi" w:hAnsiTheme="minorHAnsi"/>
+        </w:rPr>
         <w:t>Langkah-langkahnya jelas dan pasti</w:t>
       </w:r>
     </w:p>
     <w:p>
       <w:pPr>
         <w:pStyle w:val="Heading3"/>
+        <w:rPr>
+          <w:rFonts w:asciiTheme="minorHAnsi" w:hAnsiTheme="minorHAnsi"/>
+        </w:rPr>
       </w:pPr>
       <w:bookmarkStart w:id="5" w:name="_Toc50596054"/>
       <w:r>
+        <w:rPr>
+          <w:rFonts w:asciiTheme="minorHAnsi" w:hAnsiTheme="minorHAnsi"/>
+        </w:rPr>
         <w:t>Flowchart</w:t>
       </w:r>
       <w:bookmarkEnd w:id="5"/>
     </w:p>
     <w:p>
-      <w:r>
+      <w:pPr>
+        <w:rPr>
+          <w:rFonts w:asciiTheme="minorHAnsi" w:hAnsiTheme="minorHAnsi"/>
+        </w:rPr>
+      </w:pPr>
+      <w:r>
+        <w:rPr>
+          <w:rFonts w:asciiTheme="minorHAnsi" w:hAnsiTheme="minorHAnsi"/>
+        </w:rPr>
         <w:t>﻿Kadang-kadang perlu digambarkan bagaimana arus data dari algoritma yang sudah</w:t>
       </w:r>
       <w:r>
+        <w:rPr>
+          <w:rFonts w:asciiTheme="minorHAnsi" w:hAnsiTheme="minorHAnsi"/>
+        </w:rPr>
         <w:t xml:space="preserve"> </w:t>
       </w:r>
       <w:r>
+        <w:rPr>
+          <w:rFonts w:asciiTheme="minorHAnsi" w:hAnsiTheme="minorHAnsi"/>
+        </w:rPr>
         <w:t>dibuat, terutama kalau algoritma sudah cukup kompleks. Untuk itu algoritma dapat</w:t>
       </w:r>
       <w:r>
+        <w:rPr>
+          <w:rFonts w:asciiTheme="minorHAnsi" w:hAnsiTheme="minorHAnsi"/>
+        </w:rPr>
         <w:t xml:space="preserve"> </w:t>
       </w:r>
       <w:r>
+        <w:rPr>
+          <w:rFonts w:asciiTheme="minorHAnsi" w:hAnsiTheme="minorHAnsi"/>
+        </w:rPr>
         <w:t>disajikan dalam bentuk flowchart (diagram alir). Untuk membantu memahami nalar</w:t>
       </w:r>
       <w:r>
+        <w:rPr>
+          <w:rFonts w:asciiTheme="minorHAnsi" w:hAnsiTheme="minorHAnsi"/>
+        </w:rPr>
         <w:t xml:space="preserve"> </w:t>
       </w:r>
       <w:r>
+        <w:rPr>
+          <w:rFonts w:asciiTheme="minorHAnsi" w:hAnsiTheme="minorHAnsi"/>
+        </w:rPr>
         <w:t>suatu program digunakan grafik/simbol yang mengekspresikan kegiatan-kegiatan dalam</w:t>
       </w:r>
       <w:r>
+        <w:rPr>
+          <w:rFonts w:asciiTheme="minorHAnsi" w:hAnsiTheme="minorHAnsi"/>
+        </w:rPr>
         <w:t xml:space="preserve"> </w:t>
       </w:r>
       <w:r>
+        <w:rPr>
+          <w:rFonts w:asciiTheme="minorHAnsi" w:hAnsiTheme="minorHAnsi"/>
+        </w:rPr>
         <w:t>sebuah program.</w:t>
       </w:r>
     </w:p>
-    <w:p>
-      <w:r>
-        <w:t>Tabel 1.1 merupakan daftar simbol-simbol flowchart dasar yang paling sering digunakan, sedangkan Tabel 1.2 adalah daftar simbol-simbol flowchart lain yang dapat</w:t>
-      </w:r>
-      <w:r>
-        <w:t xml:space="preserve"> </w:t>
-      </w:r>
-      <w:r>
-        <w:t>digunakan untuk menggambarkan aliran suatu algoritma.</w:t>
-      </w:r>
-    </w:p>
-    <w:p/>
     <w:p>
       <w:pPr>
         <w:pStyle w:val="Caption"/>
         <w:jc w:val="center"/>
         <w:rPr>
+          <w:rFonts w:asciiTheme="minorHAnsi" w:hAnsiTheme="minorHAnsi"/>
           <w:i w:val="0"/>
           <w:iCs w:val="0"/>
           <w:color w:val="000000" w:themeColor="text1"/>
@@ -242,6 +397,7 @@
       </w:pPr>
       <w:r>
         <w:rPr>
+          <w:rFonts w:asciiTheme="minorHAnsi" w:hAnsiTheme="minorHAnsi"/>
           <w:i w:val="0"/>
           <w:iCs w:val="0"/>
           <w:color w:val="000000" w:themeColor="text1"/>
@@ -252,6 +408,7 @@
       </w:r>
       <w:r>
         <w:rPr>
+          <w:rFonts w:asciiTheme="minorHAnsi" w:hAnsiTheme="minorHAnsi"/>
           <w:i w:val="0"/>
           <w:iCs w:val="0"/>
           <w:color w:val="000000" w:themeColor="text1"/>
@@ -262,6 +419,7 @@
       </w:r>
       <w:r>
         <w:rPr>
+          <w:rFonts w:asciiTheme="minorHAnsi" w:hAnsiTheme="minorHAnsi"/>
           <w:i w:val="0"/>
           <w:iCs w:val="0"/>
           <w:color w:val="000000" w:themeColor="text1"/>
@@ -272,6 +430,7 @@
       </w:r>
       <w:r>
         <w:rPr>
+          <w:rFonts w:asciiTheme="minorHAnsi" w:hAnsiTheme="minorHAnsi"/>
           <w:i w:val="0"/>
           <w:iCs w:val="0"/>
           <w:color w:val="000000" w:themeColor="text1"/>
@@ -282,6 +441,7 @@
       </w:r>
       <w:r>
         <w:rPr>
+          <w:rFonts w:asciiTheme="minorHAnsi" w:hAnsiTheme="minorHAnsi"/>
           <w:i w:val="0"/>
           <w:iCs w:val="0"/>
           <w:noProof/>
@@ -293,6 +453,7 @@
       </w:r>
       <w:r>
         <w:rPr>
+          <w:rFonts w:asciiTheme="minorHAnsi" w:hAnsiTheme="minorHAnsi"/>
           <w:i w:val="0"/>
           <w:iCs w:val="0"/>
           <w:color w:val="000000" w:themeColor="text1"/>
@@ -303,6 +464,7 @@
       </w:r>
       <w:r>
         <w:rPr>
+          <w:rFonts w:asciiTheme="minorHAnsi" w:hAnsiTheme="minorHAnsi"/>
           <w:i w:val="0"/>
           <w:iCs w:val="0"/>
           <w:color w:val="000000" w:themeColor="text1"/>
@@ -313,8 +475,14 @@
       </w:r>
     </w:p>
     <w:p>
-      <w:r>
-        <w:rPr>
+      <w:pPr>
+        <w:rPr>
+          <w:rFonts w:asciiTheme="minorHAnsi" w:hAnsiTheme="minorHAnsi"/>
+        </w:rPr>
+      </w:pPr>
+      <w:r>
+        <w:rPr>
+          <w:rFonts w:asciiTheme="minorHAnsi" w:hAnsiTheme="minorHAnsi"/>
           <w:noProof/>
         </w:rPr>
         <w:drawing>
@@ -354,12 +522,40 @@
         </w:drawing>
       </w:r>
     </w:p>
-    <w:p/>
+    <w:p>
+      <w:pPr>
+        <w:rPr>
+          <w:rFonts w:asciiTheme="minorHAnsi" w:hAnsiTheme="minorHAnsi"/>
+        </w:rPr>
+      </w:pPr>
+    </w:p>
+    <w:p>
+      <w:pPr>
+        <w:rPr>
+          <w:rFonts w:asciiTheme="minorHAnsi" w:hAnsiTheme="minorHAnsi"/>
+        </w:rPr>
+      </w:pPr>
+      <w:r>
+        <w:rPr>
+          <w:rFonts w:asciiTheme="minorHAnsi" w:hAnsiTheme="minorHAnsi"/>
+        </w:rPr>
+        <w:lastRenderedPageBreak/>
+        <w:t>Tabel 1.1 merupakan daftar simbol-simbol flowchart dasar yang paling sering digunakan, sedangkan Tabel 1.2 adalah daftar simbol-simbol flowchart lain yang dapat digunakan untuk menggambarkan aliran suatu algoritma.</w:t>
+      </w:r>
+    </w:p>
+    <w:p>
+      <w:pPr>
+        <w:rPr>
+          <w:rFonts w:asciiTheme="minorHAnsi" w:hAnsiTheme="minorHAnsi"/>
+        </w:rPr>
+      </w:pPr>
+    </w:p>
     <w:p>
       <w:pPr>
         <w:pStyle w:val="Caption"/>
         <w:jc w:val="center"/>
         <w:rPr>
+          <w:rFonts w:asciiTheme="minorHAnsi" w:hAnsiTheme="minorHAnsi"/>
           <w:i w:val="0"/>
           <w:iCs w:val="0"/>
           <w:color w:val="000000" w:themeColor="text1"/>
@@ -369,17 +565,18 @@
       </w:pPr>
       <w:r>
         <w:rPr>
+          <w:rFonts w:asciiTheme="minorHAnsi" w:hAnsiTheme="minorHAnsi"/>
           <w:i w:val="0"/>
           <w:iCs w:val="0"/>
           <w:color w:val="000000" w:themeColor="text1"/>
           <w:sz w:val="24"/>
           <w:szCs w:val="24"/>
         </w:rPr>
-        <w:lastRenderedPageBreak/>
         <w:t xml:space="preserve">Tabel 1. </w:t>
       </w:r>
       <w:r>
         <w:rPr>
+          <w:rFonts w:asciiTheme="minorHAnsi" w:hAnsiTheme="minorHAnsi"/>
           <w:i w:val="0"/>
           <w:iCs w:val="0"/>
           <w:color w:val="000000" w:themeColor="text1"/>
@@ -390,6 +587,7 @@
       </w:r>
       <w:r>
         <w:rPr>
+          <w:rFonts w:asciiTheme="minorHAnsi" w:hAnsiTheme="minorHAnsi"/>
           <w:i w:val="0"/>
           <w:iCs w:val="0"/>
           <w:color w:val="000000" w:themeColor="text1"/>
@@ -400,6 +598,7 @@
       </w:r>
       <w:r>
         <w:rPr>
+          <w:rFonts w:asciiTheme="minorHAnsi" w:hAnsiTheme="minorHAnsi"/>
           <w:i w:val="0"/>
           <w:iCs w:val="0"/>
           <w:color w:val="000000" w:themeColor="text1"/>
@@ -410,6 +609,7 @@
       </w:r>
       <w:r>
         <w:rPr>
+          <w:rFonts w:asciiTheme="minorHAnsi" w:hAnsiTheme="minorHAnsi"/>
           <w:i w:val="0"/>
           <w:iCs w:val="0"/>
           <w:noProof/>
@@ -421,6 +621,7 @@
       </w:r>
       <w:r>
         <w:rPr>
+          <w:rFonts w:asciiTheme="minorHAnsi" w:hAnsiTheme="minorHAnsi"/>
           <w:i w:val="0"/>
           <w:iCs w:val="0"/>
           <w:color w:val="000000" w:themeColor="text1"/>
@@ -431,6 +632,7 @@
       </w:r>
       <w:r>
         <w:rPr>
+          <w:rFonts w:asciiTheme="minorHAnsi" w:hAnsiTheme="minorHAnsi"/>
           <w:i w:val="0"/>
           <w:iCs w:val="0"/>
           <w:color w:val="000000" w:themeColor="text1"/>
@@ -441,8 +643,14 @@
       </w:r>
     </w:p>
     <w:p>
-      <w:r>
-        <w:rPr>
+      <w:pPr>
+        <w:rPr>
+          <w:rFonts w:asciiTheme="minorHAnsi" w:hAnsiTheme="minorHAnsi"/>
+        </w:rPr>
+      </w:pPr>
+      <w:r>
+        <w:rPr>
+          <w:rFonts w:asciiTheme="minorHAnsi" w:hAnsiTheme="minorHAnsi"/>
           <w:noProof/>
         </w:rPr>
         <w:drawing>
@@ -485,23 +693,49 @@
     <w:p>
       <w:pPr>
         <w:pStyle w:val="ListParagraph"/>
-      </w:pPr>
-    </w:p>
-    <w:p>
-      <w:r>
+        <w:rPr>
+          <w:rFonts w:asciiTheme="minorHAnsi" w:hAnsiTheme="minorHAnsi"/>
+        </w:rPr>
+      </w:pPr>
+    </w:p>
+    <w:p>
+      <w:pPr>
+        <w:rPr>
+          <w:rFonts w:asciiTheme="minorHAnsi" w:hAnsiTheme="minorHAnsi"/>
+        </w:rPr>
+      </w:pPr>
+      <w:r>
+        <w:rPr>
+          <w:rFonts w:asciiTheme="minorHAnsi" w:hAnsiTheme="minorHAnsi"/>
+        </w:rPr>
         <w:t>﻿Contoh flowchart untuk menghitung penjumlahan dan perhitungan bilangan genap</w:t>
       </w:r>
     </w:p>
     <w:p>
-      <w:r>
+      <w:pPr>
+        <w:rPr>
+          <w:rFonts w:asciiTheme="minorHAnsi" w:hAnsiTheme="minorHAnsi"/>
+        </w:rPr>
+      </w:pPr>
+      <w:r>
+        <w:rPr>
+          <w:rFonts w:asciiTheme="minorHAnsi" w:hAnsiTheme="minorHAnsi"/>
+        </w:rPr>
         <w:t>dan ganjil dapat dilihat pada Gambar 1.1</w:t>
       </w:r>
     </w:p>
     <w:p>
-      <w:r>
-        <w:rPr>
+      <w:pPr>
+        <w:rPr>
+          <w:rFonts w:asciiTheme="minorHAnsi" w:hAnsiTheme="minorHAnsi"/>
+        </w:rPr>
+      </w:pPr>
+      <w:r>
+        <w:rPr>
+          <w:rFonts w:asciiTheme="minorHAnsi" w:hAnsiTheme="minorHAnsi"/>
           <w:noProof/>
         </w:rPr>
+        <w:lastRenderedPageBreak/>
         <w:drawing>
           <wp:anchor distT="0" distB="0" distL="114300" distR="114300" simplePos="0" relativeHeight="251658240" behindDoc="0" locked="0" layoutInCell="1" allowOverlap="1" wp14:anchorId="293004F6" wp14:editId="36271AB2">
             <wp:simplePos x="0" y="0"/>
@@ -560,6 +794,7 @@
       </w:r>
       <w:r>
         <w:rPr>
+          <w:rFonts w:asciiTheme="minorHAnsi" w:hAnsiTheme="minorHAnsi"/>
           <w:noProof/>
         </w:rPr>
         <w:drawing>
@@ -619,12 +854,19 @@
         </w:drawing>
       </w:r>
     </w:p>
-    <w:p/>
+    <w:p>
+      <w:pPr>
+        <w:rPr>
+          <w:rFonts w:asciiTheme="minorHAnsi" w:hAnsiTheme="minorHAnsi"/>
+        </w:rPr>
+      </w:pPr>
+    </w:p>
     <w:p>
       <w:pPr>
         <w:pStyle w:val="Caption"/>
         <w:jc w:val="center"/>
         <w:rPr>
+          <w:rFonts w:asciiTheme="minorHAnsi" w:hAnsiTheme="minorHAnsi"/>
           <w:i w:val="0"/>
           <w:iCs w:val="0"/>
           <w:color w:val="000000" w:themeColor="text1"/>
@@ -638,6 +880,7 @@
         <w:pStyle w:val="Caption"/>
         <w:jc w:val="center"/>
         <w:rPr>
+          <w:rFonts w:asciiTheme="minorHAnsi" w:hAnsiTheme="minorHAnsi"/>
           <w:i w:val="0"/>
           <w:iCs w:val="0"/>
           <w:color w:val="000000" w:themeColor="text1"/>
@@ -651,6 +894,7 @@
         <w:pStyle w:val="Caption"/>
         <w:jc w:val="center"/>
         <w:rPr>
+          <w:rFonts w:asciiTheme="minorHAnsi" w:hAnsiTheme="minorHAnsi"/>
           <w:i w:val="0"/>
           <w:iCs w:val="0"/>
           <w:color w:val="000000" w:themeColor="text1"/>
@@ -664,6 +908,7 @@
         <w:pStyle w:val="Caption"/>
         <w:jc w:val="center"/>
         <w:rPr>
+          <w:rFonts w:asciiTheme="minorHAnsi" w:hAnsiTheme="minorHAnsi"/>
           <w:i w:val="0"/>
           <w:iCs w:val="0"/>
           <w:color w:val="000000" w:themeColor="text1"/>
@@ -677,6 +922,7 @@
         <w:pStyle w:val="Caption"/>
         <w:jc w:val="center"/>
         <w:rPr>
+          <w:rFonts w:asciiTheme="minorHAnsi" w:hAnsiTheme="minorHAnsi"/>
           <w:i w:val="0"/>
           <w:iCs w:val="0"/>
           <w:color w:val="000000" w:themeColor="text1"/>
@@ -690,6 +936,7 @@
         <w:pStyle w:val="Caption"/>
         <w:jc w:val="center"/>
         <w:rPr>
+          <w:rFonts w:asciiTheme="minorHAnsi" w:hAnsiTheme="minorHAnsi"/>
           <w:i w:val="0"/>
           <w:iCs w:val="0"/>
           <w:color w:val="000000" w:themeColor="text1"/>
@@ -703,6 +950,7 @@
         <w:pStyle w:val="Caption"/>
         <w:jc w:val="center"/>
         <w:rPr>
+          <w:rFonts w:asciiTheme="minorHAnsi" w:hAnsiTheme="minorHAnsi"/>
           <w:i w:val="0"/>
           <w:iCs w:val="0"/>
           <w:color w:val="000000" w:themeColor="text1"/>
@@ -716,6 +964,7 @@
         <w:pStyle w:val="Caption"/>
         <w:jc w:val="center"/>
         <w:rPr>
+          <w:rFonts w:asciiTheme="minorHAnsi" w:hAnsiTheme="minorHAnsi"/>
           <w:i w:val="0"/>
           <w:iCs w:val="0"/>
           <w:color w:val="000000" w:themeColor="text1"/>
@@ -725,6 +974,7 @@
       </w:pPr>
       <w:r>
         <w:rPr>
+          <w:rFonts w:asciiTheme="minorHAnsi" w:hAnsiTheme="minorHAnsi"/>
           <w:i w:val="0"/>
           <w:iCs w:val="0"/>
           <w:color w:val="000000" w:themeColor="text1"/>
@@ -735,6 +985,7 @@
       </w:r>
       <w:r>
         <w:rPr>
+          <w:rFonts w:asciiTheme="minorHAnsi" w:hAnsiTheme="minorHAnsi"/>
           <w:i w:val="0"/>
           <w:iCs w:val="0"/>
           <w:color w:val="000000" w:themeColor="text1"/>
@@ -745,6 +996,7 @@
       </w:r>
       <w:r>
         <w:rPr>
+          <w:rFonts w:asciiTheme="minorHAnsi" w:hAnsiTheme="minorHAnsi"/>
           <w:i w:val="0"/>
           <w:iCs w:val="0"/>
           <w:color w:val="000000" w:themeColor="text1"/>
@@ -755,6 +1007,7 @@
       </w:r>
       <w:r>
         <w:rPr>
+          <w:rFonts w:asciiTheme="minorHAnsi" w:hAnsiTheme="minorHAnsi"/>
           <w:i w:val="0"/>
           <w:iCs w:val="0"/>
           <w:color w:val="000000" w:themeColor="text1"/>
@@ -765,6 +1018,7 @@
       </w:r>
       <w:r>
         <w:rPr>
+          <w:rFonts w:asciiTheme="minorHAnsi" w:hAnsiTheme="minorHAnsi"/>
           <w:i w:val="0"/>
           <w:iCs w:val="0"/>
           <w:noProof/>
@@ -776,6 +1030,7 @@
       </w:r>
       <w:r>
         <w:rPr>
+          <w:rFonts w:asciiTheme="minorHAnsi" w:hAnsiTheme="minorHAnsi"/>
           <w:i w:val="0"/>
           <w:iCs w:val="0"/>
           <w:color w:val="000000" w:themeColor="text1"/>
@@ -786,6 +1041,7 @@
       </w:r>
       <w:r>
         <w:rPr>
+          <w:rFonts w:asciiTheme="minorHAnsi" w:hAnsiTheme="minorHAnsi"/>
           <w:i w:val="0"/>
           <w:iCs w:val="0"/>
           <w:color w:val="000000" w:themeColor="text1"/>
@@ -796,13 +1052,28 @@
       </w:r>
     </w:p>
     <w:p>
-      <w:r>
-        <w:lastRenderedPageBreak/>
+      <w:pPr>
+        <w:rPr>
+          <w:rFonts w:asciiTheme="minorHAnsi" w:hAnsiTheme="minorHAnsi"/>
+        </w:rPr>
+      </w:pPr>
+      <w:r>
+        <w:rPr>
+          <w:rFonts w:asciiTheme="minorHAnsi" w:hAnsiTheme="minorHAnsi"/>
+        </w:rPr>
         <w:t>﻿Ada beberapa aturan yang harus dipahami dalam membuat flowchart, di antaranya</w:t>
       </w:r>
     </w:p>
     <w:p>
-      <w:r>
+      <w:pPr>
+        <w:rPr>
+          <w:rFonts w:asciiTheme="minorHAnsi" w:hAnsiTheme="minorHAnsi"/>
+        </w:rPr>
+      </w:pPr>
+      <w:r>
+        <w:rPr>
+          <w:rFonts w:asciiTheme="minorHAnsi" w:hAnsiTheme="minorHAnsi"/>
+        </w:rPr>
         <w:t>adalah :</w:t>
       </w:r>
     </w:p>
@@ -813,8 +1084,14 @@
           <w:ilvl w:val="0"/>
           <w:numId w:val="4"/>
         </w:numPr>
-      </w:pPr>
-      <w:r>
+        <w:rPr>
+          <w:rFonts w:asciiTheme="minorHAnsi" w:hAnsiTheme="minorHAnsi"/>
+        </w:rPr>
+      </w:pPr>
+      <w:r>
+        <w:rPr>
+          <w:rFonts w:asciiTheme="minorHAnsi" w:hAnsiTheme="minorHAnsi"/>
+        </w:rPr>
         <w:t>Tidak ada kaidah yang baku.</w:t>
       </w:r>
     </w:p>
@@ -825,8 +1102,14 @@
           <w:ilvl w:val="0"/>
           <w:numId w:val="4"/>
         </w:numPr>
-      </w:pPr>
-      <w:r>
+        <w:rPr>
+          <w:rFonts w:asciiTheme="minorHAnsi" w:hAnsiTheme="minorHAnsi"/>
+        </w:rPr>
+      </w:pPr>
+      <w:r>
+        <w:rPr>
+          <w:rFonts w:asciiTheme="minorHAnsi" w:hAnsiTheme="minorHAnsi"/>
+        </w:rPr>
         <w:t>Flowchart = gambaran hasil analisa suatu masalah</w:t>
       </w:r>
     </w:p>
@@ -837,8 +1120,14 @@
           <w:ilvl w:val="0"/>
           <w:numId w:val="4"/>
         </w:numPr>
-      </w:pPr>
-      <w:r>
+        <w:rPr>
+          <w:rFonts w:asciiTheme="minorHAnsi" w:hAnsiTheme="minorHAnsi"/>
+        </w:rPr>
+      </w:pPr>
+      <w:r>
+        <w:rPr>
+          <w:rFonts w:asciiTheme="minorHAnsi" w:hAnsiTheme="minorHAnsi"/>
+        </w:rPr>
         <w:t>Flowchart dapat bervariasi antara satu pemrogram dengan pemrograman lainnya.</w:t>
       </w:r>
     </w:p>
@@ -849,8 +1138,14 @@
           <w:ilvl w:val="0"/>
           <w:numId w:val="4"/>
         </w:numPr>
-      </w:pPr>
-      <w:r>
+        <w:rPr>
+          <w:rFonts w:asciiTheme="minorHAnsi" w:hAnsiTheme="minorHAnsi"/>
+        </w:rPr>
+      </w:pPr>
+      <w:r>
+        <w:rPr>
+          <w:rFonts w:asciiTheme="minorHAnsi" w:hAnsiTheme="minorHAnsi"/>
+        </w:rPr>
         <w:t>Hindari pengulangan proses yang tidak perlu dan logika yang berbelit sehingga jalannya proses menjadi singkat.</w:t>
       </w:r>
     </w:p>
@@ -861,8 +1156,14 @@
           <w:ilvl w:val="0"/>
           <w:numId w:val="5"/>
         </w:numPr>
-      </w:pPr>
-      <w:r>
+        <w:rPr>
+          <w:rFonts w:asciiTheme="minorHAnsi" w:hAnsiTheme="minorHAnsi"/>
+        </w:rPr>
+      </w:pPr>
+      <w:r>
+        <w:rPr>
+          <w:rFonts w:asciiTheme="minorHAnsi" w:hAnsiTheme="minorHAnsi"/>
+        </w:rPr>
         <w:t>Jalannya proses digambarkan dari atas ke bawah dan diberikan tanda panah untuk memperjelas.</w:t>
       </w:r>
     </w:p>
@@ -873,25 +1174,39 @@
           <w:ilvl w:val="0"/>
           <w:numId w:val="5"/>
         </w:numPr>
-      </w:pPr>
-      <w:r>
+        <w:rPr>
+          <w:rFonts w:asciiTheme="minorHAnsi" w:hAnsiTheme="minorHAnsi"/>
+        </w:rPr>
+      </w:pPr>
+      <w:r>
+        <w:rPr>
+          <w:rFonts w:asciiTheme="minorHAnsi" w:hAnsiTheme="minorHAnsi"/>
+        </w:rPr>
         <w:t>Selalu dimulai dengan ”Start/Begin” dan diakhiri dengan ”Finish/End” seperti pada Gambar 1.2.</w:t>
       </w:r>
     </w:p>
     <w:p>
       <w:pPr>
         <w:pStyle w:val="ListParagraph"/>
+        <w:rPr>
+          <w:rFonts w:asciiTheme="minorHAnsi" w:hAnsiTheme="minorHAnsi"/>
+        </w:rPr>
       </w:pPr>
     </w:p>
     <w:p>
       <w:pPr>
         <w:pStyle w:val="ListParagraph"/>
         <w:jc w:val="center"/>
-      </w:pPr>
-      <w:r>
-        <w:rPr>
+        <w:rPr>
+          <w:rFonts w:asciiTheme="minorHAnsi" w:hAnsiTheme="minorHAnsi"/>
+        </w:rPr>
+      </w:pPr>
+      <w:r>
+        <w:rPr>
+          <w:rFonts w:asciiTheme="minorHAnsi" w:hAnsiTheme="minorHAnsi"/>
           <w:noProof/>
         </w:rPr>
+        <w:lastRenderedPageBreak/>
         <w:drawing>
           <wp:inline distT="0" distB="0" distL="0" distR="0" wp14:anchorId="53740E29" wp14:editId="5AA85E3D">
             <wp:extent cx="1066800" cy="1941226"/>
@@ -939,6 +1254,9 @@
       <w:pPr>
         <w:pStyle w:val="ListParagraph"/>
         <w:jc w:val="center"/>
+        <w:rPr>
+          <w:rFonts w:asciiTheme="minorHAnsi" w:hAnsiTheme="minorHAnsi"/>
+        </w:rPr>
       </w:pPr>
     </w:p>
     <w:p>
@@ -946,6 +1264,7 @@
         <w:pStyle w:val="Caption"/>
         <w:jc w:val="center"/>
         <w:rPr>
+          <w:rFonts w:asciiTheme="minorHAnsi" w:hAnsiTheme="minorHAnsi"/>
           <w:i w:val="0"/>
           <w:iCs w:val="0"/>
           <w:color w:val="000000" w:themeColor="text1"/>
@@ -955,6 +1274,7 @@
       </w:pPr>
       <w:r>
         <w:rPr>
+          <w:rFonts w:asciiTheme="minorHAnsi" w:hAnsiTheme="minorHAnsi"/>
           <w:i w:val="0"/>
           <w:iCs w:val="0"/>
           <w:color w:val="000000" w:themeColor="text1"/>
@@ -965,6 +1285,7 @@
       </w:r>
       <w:r>
         <w:rPr>
+          <w:rFonts w:asciiTheme="minorHAnsi" w:hAnsiTheme="minorHAnsi"/>
           <w:i w:val="0"/>
           <w:iCs w:val="0"/>
           <w:color w:val="000000" w:themeColor="text1"/>
@@ -975,6 +1296,7 @@
       </w:r>
       <w:r>
         <w:rPr>
+          <w:rFonts w:asciiTheme="minorHAnsi" w:hAnsiTheme="minorHAnsi"/>
           <w:i w:val="0"/>
           <w:iCs w:val="0"/>
           <w:color w:val="000000" w:themeColor="text1"/>
@@ -985,6 +1307,7 @@
       </w:r>
       <w:r>
         <w:rPr>
+          <w:rFonts w:asciiTheme="minorHAnsi" w:hAnsiTheme="minorHAnsi"/>
           <w:i w:val="0"/>
           <w:iCs w:val="0"/>
           <w:color w:val="000000" w:themeColor="text1"/>
@@ -995,6 +1318,7 @@
       </w:r>
       <w:r>
         <w:rPr>
+          <w:rFonts w:asciiTheme="minorHAnsi" w:hAnsiTheme="minorHAnsi"/>
           <w:i w:val="0"/>
           <w:iCs w:val="0"/>
           <w:noProof/>
@@ -1006,6 +1330,7 @@
       </w:r>
       <w:r>
         <w:rPr>
+          <w:rFonts w:asciiTheme="minorHAnsi" w:hAnsiTheme="minorHAnsi"/>
           <w:i w:val="0"/>
           <w:iCs w:val="0"/>
           <w:color w:val="000000" w:themeColor="text1"/>
@@ -1016,6 +1341,7 @@
       </w:r>
       <w:r>
         <w:rPr>
+          <w:rFonts w:asciiTheme="minorHAnsi" w:hAnsiTheme="minorHAnsi"/>
           <w:i w:val="0"/>
           <w:iCs w:val="0"/>
           <w:color w:val="000000" w:themeColor="text1"/>
@@ -1025,34 +1351,90 @@
         <w:t xml:space="preserve"> Penggunaan Start dan End</w:t>
       </w:r>
     </w:p>
-    <w:p/>
+    <w:p>
+      <w:pPr>
+        <w:rPr>
+          <w:rFonts w:asciiTheme="minorHAnsi" w:hAnsiTheme="minorHAnsi"/>
+        </w:rPr>
+      </w:pPr>
+    </w:p>
     <w:p>
       <w:pPr>
         <w:pStyle w:val="Heading3"/>
+        <w:rPr>
+          <w:rFonts w:asciiTheme="minorHAnsi" w:hAnsiTheme="minorHAnsi"/>
+        </w:rPr>
       </w:pPr>
       <w:bookmarkStart w:id="6" w:name="_Toc50596055"/>
       <w:r>
+        <w:rPr>
+          <w:rFonts w:asciiTheme="minorHAnsi" w:hAnsiTheme="minorHAnsi"/>
+        </w:rPr>
         <w:t>Pseudocode</w:t>
       </w:r>
       <w:bookmarkEnd w:id="6"/>
     </w:p>
     <w:p>
-      <w:r>
-        <w:t>﻿Pseudocode berasal dari kata pseudo dan code yang artinya kode semu atau menyerupai kode program sebenarnya. Itu berarti pseudocode bukanlah kode program yang</w:t>
-      </w:r>
-      <w:r>
-        <w:t xml:space="preserve"> ﻿sebenarnya, melainkan menggunakan suatu bahasa pemrograman tertentu. Pseudocode berbeda dengan flowchart. Jika flowchart menggunakan sombol-simbol </w:t>
-      </w:r>
-      <w:r>
-        <w:lastRenderedPageBreak/>
-        <w:t>berbentuk gambar untuk menjelaskan alur logika berpikir sehingga dapat digunakan untuk membuat atau menjelaskan suatu program, pseudocode menggunakan bahasa sehingga tidak berupa gambar lagi. Namun, keduanya tetap memiliki tujuan yang sama yaitu membantu menuangkan alur pemikiran ke dalam bentuk tertulis. Dapat dilihat pada Tabel 1.3 untuk memperjelas perbedaan antara flowchart dan pseudocode.</w:t>
-      </w:r>
+      <w:pPr>
+        <w:rPr>
+          <w:rFonts w:asciiTheme="minorHAnsi" w:hAnsiTheme="minorHAnsi"/>
+        </w:rPr>
+      </w:pPr>
+      <w:r>
+        <w:rPr>
+          <w:rFonts w:asciiTheme="minorHAnsi" w:hAnsiTheme="minorHAnsi"/>
+        </w:rPr>
+        <w:t>﻿Pseudocode berasal dari kata pseudo dan code yang artinya kode semu atau menyerupai kode program sebenarnya. Itu berarti pseudocode bukanlah kode program yang ﻿sebenarnya, melainkan menggunakan suatu bahasa pemrograman tertentu. Pseudocode berbeda dengan flowchart. Jika flowchart menggunakan sombol-simbol berbentuk gambar untuk menjelaskan alur logika berpikir sehingga dapat digunakan untuk membuat atau menjelaskan suatu program, pseudocode menggunakan bahasa sehingga tidak berupa gambar lagi. Namun, keduanya tetap memiliki tujuan yang sama yaitu membantu menuangkan alur pemikiran ke dalam bentuk tertulis. Dapat dilihat pada Tabel 1.3 untuk memperjelas perbedaan antara flowchart dan pseudocode.</w:t>
+      </w:r>
+    </w:p>
+    <w:p>
+      <w:pPr>
+        <w:rPr>
+          <w:rFonts w:asciiTheme="minorHAnsi" w:hAnsiTheme="minorHAnsi"/>
+        </w:rPr>
+      </w:pPr>
+    </w:p>
+    <w:p>
+      <w:pPr>
+        <w:rPr>
+          <w:rFonts w:asciiTheme="minorHAnsi" w:hAnsiTheme="minorHAnsi"/>
+        </w:rPr>
+      </w:pPr>
+    </w:p>
+    <w:p>
+      <w:pPr>
+        <w:rPr>
+          <w:rFonts w:asciiTheme="minorHAnsi" w:hAnsiTheme="minorHAnsi"/>
+        </w:rPr>
+      </w:pPr>
+    </w:p>
+    <w:p>
+      <w:pPr>
+        <w:rPr>
+          <w:rFonts w:asciiTheme="minorHAnsi" w:hAnsiTheme="minorHAnsi"/>
+        </w:rPr>
+      </w:pPr>
+    </w:p>
+    <w:p>
+      <w:pPr>
+        <w:rPr>
+          <w:rFonts w:asciiTheme="minorHAnsi" w:hAnsiTheme="minorHAnsi"/>
+        </w:rPr>
+      </w:pPr>
+    </w:p>
+    <w:p>
+      <w:pPr>
+        <w:rPr>
+          <w:rFonts w:asciiTheme="minorHAnsi" w:hAnsiTheme="minorHAnsi"/>
+        </w:rPr>
+      </w:pPr>
     </w:p>
     <w:p>
       <w:pPr>
         <w:pStyle w:val="Caption"/>
         <w:jc w:val="center"/>
         <w:rPr>
+          <w:rFonts w:asciiTheme="minorHAnsi" w:hAnsiTheme="minorHAnsi"/>
           <w:i w:val="0"/>
           <w:iCs w:val="0"/>
           <w:color w:val="000000" w:themeColor="text1"/>
@@ -1062,16 +1444,19 @@
       </w:pPr>
       <w:r>
         <w:rPr>
+          <w:rFonts w:asciiTheme="minorHAnsi" w:hAnsiTheme="minorHAnsi"/>
           <w:i w:val="0"/>
           <w:iCs w:val="0"/>
           <w:color w:val="000000" w:themeColor="text1"/>
           <w:sz w:val="24"/>
           <w:szCs w:val="24"/>
         </w:rPr>
+        <w:lastRenderedPageBreak/>
         <w:t xml:space="preserve">Tabel 1. </w:t>
       </w:r>
       <w:r>
         <w:rPr>
+          <w:rFonts w:asciiTheme="minorHAnsi" w:hAnsiTheme="minorHAnsi"/>
           <w:i w:val="0"/>
           <w:iCs w:val="0"/>
           <w:color w:val="000000" w:themeColor="text1"/>
@@ -1082,6 +1467,7 @@
       </w:r>
       <w:r>
         <w:rPr>
+          <w:rFonts w:asciiTheme="minorHAnsi" w:hAnsiTheme="minorHAnsi"/>
           <w:i w:val="0"/>
           <w:iCs w:val="0"/>
           <w:color w:val="000000" w:themeColor="text1"/>
@@ -1092,6 +1478,7 @@
       </w:r>
       <w:r>
         <w:rPr>
+          <w:rFonts w:asciiTheme="minorHAnsi" w:hAnsiTheme="minorHAnsi"/>
           <w:i w:val="0"/>
           <w:iCs w:val="0"/>
           <w:color w:val="000000" w:themeColor="text1"/>
@@ -1102,6 +1489,7 @@
       </w:r>
       <w:r>
         <w:rPr>
+          <w:rFonts w:asciiTheme="minorHAnsi" w:hAnsiTheme="minorHAnsi"/>
           <w:i w:val="0"/>
           <w:iCs w:val="0"/>
           <w:noProof/>
@@ -1113,6 +1501,7 @@
       </w:r>
       <w:r>
         <w:rPr>
+          <w:rFonts w:asciiTheme="minorHAnsi" w:hAnsiTheme="minorHAnsi"/>
           <w:i w:val="0"/>
           <w:iCs w:val="0"/>
           <w:color w:val="000000" w:themeColor="text1"/>
@@ -1123,6 +1512,7 @@
       </w:r>
       <w:r>
         <w:rPr>
+          <w:rFonts w:asciiTheme="minorHAnsi" w:hAnsiTheme="minorHAnsi"/>
           <w:i w:val="0"/>
           <w:iCs w:val="0"/>
           <w:color w:val="000000" w:themeColor="text1"/>
@@ -1151,12 +1541,14 @@
           <w:p>
             <w:pPr>
               <w:rPr>
+                <w:rFonts w:asciiTheme="minorHAnsi" w:hAnsiTheme="minorHAnsi"/>
                 <w:b/>
                 <w:bCs/>
               </w:rPr>
             </w:pPr>
             <w:r>
               <w:rPr>
+                <w:rFonts w:asciiTheme="minorHAnsi" w:hAnsiTheme="minorHAnsi"/>
                 <w:b/>
                 <w:bCs/>
               </w:rPr>
@@ -1171,12 +1563,14 @@
           <w:p>
             <w:pPr>
               <w:rPr>
+                <w:rFonts w:asciiTheme="minorHAnsi" w:hAnsiTheme="minorHAnsi"/>
                 <w:b/>
                 <w:bCs/>
               </w:rPr>
             </w:pPr>
             <w:r>
               <w:rPr>
+                <w:rFonts w:asciiTheme="minorHAnsi" w:hAnsiTheme="minorHAnsi"/>
                 <w:b/>
                 <w:bCs/>
               </w:rPr>
@@ -1191,12 +1585,14 @@
           <w:p>
             <w:pPr>
               <w:rPr>
+                <w:rFonts w:asciiTheme="minorHAnsi" w:hAnsiTheme="minorHAnsi"/>
                 <w:b/>
                 <w:bCs/>
               </w:rPr>
             </w:pPr>
             <w:r>
               <w:rPr>
+                <w:rFonts w:asciiTheme="minorHAnsi" w:hAnsiTheme="minorHAnsi"/>
                 <w:b/>
                 <w:bCs/>
               </w:rPr>
@@ -1211,7 +1607,15 @@
             <w:tcW w:w="2753" w:type="dxa"/>
           </w:tcPr>
           <w:p>
+            <w:pPr>
+              <w:rPr>
+                <w:rFonts w:asciiTheme="minorHAnsi" w:hAnsiTheme="minorHAnsi"/>
+              </w:rPr>
+            </w:pPr>
             <w:r>
+              <w:rPr>
+                <w:rFonts w:asciiTheme="minorHAnsi" w:hAnsiTheme="minorHAnsi"/>
+              </w:rPr>
               <w:t xml:space="preserve">Menggunakan bahasa tingkat tinggi </w:t>
             </w:r>
           </w:p>
@@ -1221,7 +1625,15 @@
             <w:tcW w:w="2754" w:type="dxa"/>
           </w:tcPr>
           <w:p>
+            <w:pPr>
+              <w:rPr>
+                <w:rFonts w:asciiTheme="minorHAnsi" w:hAnsiTheme="minorHAnsi"/>
+              </w:rPr>
+            </w:pPr>
             <w:r>
+              <w:rPr>
+                <w:rFonts w:asciiTheme="minorHAnsi" w:hAnsiTheme="minorHAnsi"/>
+              </w:rPr>
               <w:t>Menggunakan simbol berbentuk gambar</w:t>
             </w:r>
           </w:p>
@@ -1231,7 +1643,15 @@
             <w:tcW w:w="2754" w:type="dxa"/>
           </w:tcPr>
           <w:p>
+            <w:pPr>
+              <w:rPr>
+                <w:rFonts w:asciiTheme="minorHAnsi" w:hAnsiTheme="minorHAnsi"/>
+              </w:rPr>
+            </w:pPr>
             <w:r>
+              <w:rPr>
+                <w:rFonts w:asciiTheme="minorHAnsi" w:hAnsiTheme="minorHAnsi"/>
+              </w:rPr>
               <w:t>Menggunakan bahasa tingkat tinggi yang menyerupai kode program</w:t>
             </w:r>
           </w:p>
@@ -1243,7 +1663,15 @@
             <w:tcW w:w="2753" w:type="dxa"/>
           </w:tcPr>
           <w:p>
+            <w:pPr>
+              <w:rPr>
+                <w:rFonts w:asciiTheme="minorHAnsi" w:hAnsiTheme="minorHAnsi"/>
+              </w:rPr>
+            </w:pPr>
             <w:r>
+              <w:rPr>
+                <w:rFonts w:asciiTheme="minorHAnsi" w:hAnsiTheme="minorHAnsi"/>
+              </w:rPr>
               <w:t>Tidak standar</w:t>
             </w:r>
           </w:p>
@@ -1253,7 +1681,15 @@
             <w:tcW w:w="2754" w:type="dxa"/>
           </w:tcPr>
           <w:p>
+            <w:pPr>
+              <w:rPr>
+                <w:rFonts w:asciiTheme="minorHAnsi" w:hAnsiTheme="minorHAnsi"/>
+              </w:rPr>
+            </w:pPr>
             <w:r>
+              <w:rPr>
+                <w:rFonts w:asciiTheme="minorHAnsi" w:hAnsiTheme="minorHAnsi"/>
+              </w:rPr>
               <w:t>Standar</w:t>
             </w:r>
           </w:p>
@@ -1263,7 +1699,15 @@
             <w:tcW w:w="2754" w:type="dxa"/>
           </w:tcPr>
           <w:p>
+            <w:pPr>
+              <w:rPr>
+                <w:rFonts w:asciiTheme="minorHAnsi" w:hAnsiTheme="minorHAnsi"/>
+              </w:rPr>
+            </w:pPr>
             <w:r>
+              <w:rPr>
+                <w:rFonts w:asciiTheme="minorHAnsi" w:hAnsiTheme="minorHAnsi"/>
+              </w:rPr>
               <w:t>Belum standar</w:t>
             </w:r>
           </w:p>
@@ -1275,7 +1719,15 @@
             <w:tcW w:w="2753" w:type="dxa"/>
           </w:tcPr>
           <w:p>
+            <w:pPr>
+              <w:rPr>
+                <w:rFonts w:asciiTheme="minorHAnsi" w:hAnsiTheme="minorHAnsi"/>
+              </w:rPr>
+            </w:pPr>
             <w:r>
+              <w:rPr>
+                <w:rFonts w:asciiTheme="minorHAnsi" w:hAnsiTheme="minorHAnsi"/>
+              </w:rPr>
               <w:t>Mudah dibaca</w:t>
             </w:r>
           </w:p>
@@ -1285,7 +1737,15 @@
             <w:tcW w:w="2754" w:type="dxa"/>
           </w:tcPr>
           <w:p>
+            <w:pPr>
+              <w:rPr>
+                <w:rFonts w:asciiTheme="minorHAnsi" w:hAnsiTheme="minorHAnsi"/>
+              </w:rPr>
+            </w:pPr>
             <w:r>
+              <w:rPr>
+                <w:rFonts w:asciiTheme="minorHAnsi" w:hAnsiTheme="minorHAnsi"/>
+              </w:rPr>
               <w:t>Mudah dimengerti</w:t>
             </w:r>
           </w:p>
@@ -1295,7 +1755,15 @@
             <w:tcW w:w="2754" w:type="dxa"/>
           </w:tcPr>
           <w:p>
+            <w:pPr>
+              <w:rPr>
+                <w:rFonts w:asciiTheme="minorHAnsi" w:hAnsiTheme="minorHAnsi"/>
+              </w:rPr>
+            </w:pPr>
             <w:r>
+              <w:rPr>
+                <w:rFonts w:asciiTheme="minorHAnsi" w:hAnsiTheme="minorHAnsi"/>
+              </w:rPr>
               <w:t>Mudah dibaca</w:t>
             </w:r>
           </w:p>
@@ -1307,7 +1775,15 @@
             <w:tcW w:w="2753" w:type="dxa"/>
           </w:tcPr>
           <w:p>
+            <w:pPr>
+              <w:rPr>
+                <w:rFonts w:asciiTheme="minorHAnsi" w:hAnsiTheme="minorHAnsi"/>
+              </w:rPr>
+            </w:pPr>
             <w:r>
+              <w:rPr>
+                <w:rFonts w:asciiTheme="minorHAnsi" w:hAnsiTheme="minorHAnsi"/>
+              </w:rPr>
               <w:t>Tidak dapat langsung dibuat programnya</w:t>
             </w:r>
           </w:p>
@@ -1317,7 +1793,15 @@
             <w:tcW w:w="2754" w:type="dxa"/>
           </w:tcPr>
           <w:p>
+            <w:pPr>
+              <w:rPr>
+                <w:rFonts w:asciiTheme="minorHAnsi" w:hAnsiTheme="minorHAnsi"/>
+              </w:rPr>
+            </w:pPr>
             <w:r>
+              <w:rPr>
+                <w:rFonts w:asciiTheme="minorHAnsi" w:hAnsiTheme="minorHAnsi"/>
+              </w:rPr>
               <w:t>Tidak dapat langsung dibuat programnya</w:t>
             </w:r>
           </w:p>
@@ -1327,7 +1811,15 @@
             <w:tcW w:w="2754" w:type="dxa"/>
           </w:tcPr>
           <w:p>
+            <w:pPr>
+              <w:rPr>
+                <w:rFonts w:asciiTheme="minorHAnsi" w:hAnsiTheme="minorHAnsi"/>
+              </w:rPr>
+            </w:pPr>
             <w:r>
+              <w:rPr>
+                <w:rFonts w:asciiTheme="minorHAnsi" w:hAnsiTheme="minorHAnsi"/>
+              </w:rPr>
               <w:t>Bisa langsung dibuat programnya</w:t>
             </w:r>
           </w:p>
@@ -1339,7 +1831,15 @@
             <w:tcW w:w="2753" w:type="dxa"/>
           </w:tcPr>
           <w:p>
+            <w:pPr>
+              <w:rPr>
+                <w:rFonts w:asciiTheme="minorHAnsi" w:hAnsiTheme="minorHAnsi"/>
+              </w:rPr>
+            </w:pPr>
             <w:r>
+              <w:rPr>
+                <w:rFonts w:asciiTheme="minorHAnsi" w:hAnsiTheme="minorHAnsi"/>
+              </w:rPr>
               <w:t>Masih berupa ide</w:t>
             </w:r>
           </w:p>
@@ -1349,7 +1849,15 @@
             <w:tcW w:w="2754" w:type="dxa"/>
           </w:tcPr>
           <w:p>
+            <w:pPr>
+              <w:rPr>
+                <w:rFonts w:asciiTheme="minorHAnsi" w:hAnsiTheme="minorHAnsi"/>
+              </w:rPr>
+            </w:pPr>
             <w:r>
+              <w:rPr>
+                <w:rFonts w:asciiTheme="minorHAnsi" w:hAnsiTheme="minorHAnsi"/>
+              </w:rPr>
               <w:t>Berupa rancangan</w:t>
             </w:r>
           </w:p>
@@ -1359,30 +1867,67 @@
             <w:tcW w:w="2754" w:type="dxa"/>
           </w:tcPr>
           <w:p>
+            <w:pPr>
+              <w:rPr>
+                <w:rFonts w:asciiTheme="minorHAnsi" w:hAnsiTheme="minorHAnsi"/>
+              </w:rPr>
+            </w:pPr>
             <w:r>
+              <w:rPr>
+                <w:rFonts w:asciiTheme="minorHAnsi" w:hAnsiTheme="minorHAnsi"/>
+              </w:rPr>
               <w:t>Sudah hampir berupa implementasi</w:t>
             </w:r>
           </w:p>
         </w:tc>
       </w:tr>
     </w:tbl>
-    <w:p/>
-    <w:p>
-      <w:r>
+    <w:p>
+      <w:pPr>
+        <w:rPr>
+          <w:rFonts w:asciiTheme="minorHAnsi" w:hAnsiTheme="minorHAnsi"/>
+        </w:rPr>
+      </w:pPr>
+    </w:p>
+    <w:p>
+      <w:pPr>
+        <w:rPr>
+          <w:rFonts w:asciiTheme="minorHAnsi" w:hAnsiTheme="minorHAnsi"/>
+        </w:rPr>
+      </w:pPr>
+      <w:r>
+        <w:rPr>
+          <w:rFonts w:asciiTheme="minorHAnsi" w:hAnsiTheme="minorHAnsi"/>
+        </w:rPr>
         <w:t>﻿Tabel 1.4 memberikan contoh algoritma untuk mendapatkan luas persegi panjang</w:t>
       </w:r>
     </w:p>
     <w:p>
-      <w:r>
+      <w:pPr>
+        <w:rPr>
+          <w:rFonts w:asciiTheme="minorHAnsi" w:hAnsiTheme="minorHAnsi"/>
+        </w:rPr>
+      </w:pPr>
+      <w:r>
+        <w:rPr>
+          <w:rFonts w:asciiTheme="minorHAnsi" w:hAnsiTheme="minorHAnsi"/>
+        </w:rPr>
         <w:t>dengan pseudocode-nya.</w:t>
       </w:r>
     </w:p>
-    <w:p/>
+    <w:p>
+      <w:pPr>
+        <w:rPr>
+          <w:rFonts w:asciiTheme="minorHAnsi" w:hAnsiTheme="minorHAnsi"/>
+        </w:rPr>
+      </w:pPr>
+    </w:p>
     <w:p>
       <w:pPr>
         <w:pStyle w:val="Caption"/>
         <w:jc w:val="center"/>
         <w:rPr>
+          <w:rFonts w:asciiTheme="minorHAnsi" w:hAnsiTheme="minorHAnsi"/>
           <w:i w:val="0"/>
           <w:iCs w:val="0"/>
           <w:color w:val="000000" w:themeColor="text1"/>
@@ -1392,6 +1937,7 @@
       </w:pPr>
       <w:r>
         <w:rPr>
+          <w:rFonts w:asciiTheme="minorHAnsi" w:hAnsiTheme="minorHAnsi"/>
           <w:i w:val="0"/>
           <w:iCs w:val="0"/>
           <w:color w:val="000000" w:themeColor="text1"/>
@@ -1402,6 +1948,7 @@
       </w:r>
       <w:r>
         <w:rPr>
+          <w:rFonts w:asciiTheme="minorHAnsi" w:hAnsiTheme="minorHAnsi"/>
           <w:i w:val="0"/>
           <w:iCs w:val="0"/>
           <w:color w:val="000000" w:themeColor="text1"/>
@@ -1412,6 +1959,7 @@
       </w:r>
       <w:r>
         <w:rPr>
+          <w:rFonts w:asciiTheme="minorHAnsi" w:hAnsiTheme="minorHAnsi"/>
           <w:i w:val="0"/>
           <w:iCs w:val="0"/>
           <w:color w:val="000000" w:themeColor="text1"/>
@@ -1422,6 +1970,7 @@
       </w:r>
       <w:r>
         <w:rPr>
+          <w:rFonts w:asciiTheme="minorHAnsi" w:hAnsiTheme="minorHAnsi"/>
           <w:i w:val="0"/>
           <w:iCs w:val="0"/>
           <w:color w:val="000000" w:themeColor="text1"/>
@@ -1432,6 +1981,7 @@
       </w:r>
       <w:r>
         <w:rPr>
+          <w:rFonts w:asciiTheme="minorHAnsi" w:hAnsiTheme="minorHAnsi"/>
           <w:i w:val="0"/>
           <w:iCs w:val="0"/>
           <w:noProof/>
@@ -1443,6 +1993,7 @@
       </w:r>
       <w:r>
         <w:rPr>
+          <w:rFonts w:asciiTheme="minorHAnsi" w:hAnsiTheme="minorHAnsi"/>
           <w:i w:val="0"/>
           <w:iCs w:val="0"/>
           <w:color w:val="000000" w:themeColor="text1"/>
@@ -1453,6 +2004,7 @@
       </w:r>
       <w:r>
         <w:rPr>
+          <w:rFonts w:asciiTheme="minorHAnsi" w:hAnsiTheme="minorHAnsi"/>
           <w:i w:val="0"/>
           <w:iCs w:val="0"/>
           <w:color w:val="000000" w:themeColor="text1"/>
@@ -1481,12 +2033,14 @@
             <w:pPr>
               <w:jc w:val="right"/>
               <w:rPr>
+                <w:rFonts w:asciiTheme="minorHAnsi" w:hAnsiTheme="minorHAnsi"/>
                 <w:b/>
                 <w:bCs/>
               </w:rPr>
             </w:pPr>
             <w:r>
               <w:rPr>
+                <w:rFonts w:asciiTheme="minorHAnsi" w:hAnsiTheme="minorHAnsi"/>
                 <w:b/>
                 <w:bCs/>
               </w:rPr>
@@ -1501,12 +2055,14 @@
           <w:p>
             <w:pPr>
               <w:rPr>
+                <w:rFonts w:asciiTheme="minorHAnsi" w:hAnsiTheme="minorHAnsi"/>
                 <w:b/>
                 <w:bCs/>
               </w:rPr>
             </w:pPr>
             <w:r>
               <w:rPr>
+                <w:rFonts w:asciiTheme="minorHAnsi" w:hAnsiTheme="minorHAnsi"/>
                 <w:b/>
                 <w:bCs/>
               </w:rPr>
@@ -1523,8 +2079,14 @@
           <w:p>
             <w:pPr>
               <w:jc w:val="right"/>
+              <w:rPr>
+                <w:rFonts w:asciiTheme="minorHAnsi" w:hAnsiTheme="minorHAnsi"/>
+              </w:rPr>
             </w:pPr>
             <w:r>
+              <w:rPr>
+                <w:rFonts w:asciiTheme="minorHAnsi" w:hAnsiTheme="minorHAnsi"/>
+              </w:rPr>
               <w:t>Masukkan Panjang</w:t>
             </w:r>
           </w:p>
@@ -1534,7 +2096,15 @@
             <w:tcW w:w="4131" w:type="dxa"/>
           </w:tcPr>
           <w:p>
+            <w:pPr>
+              <w:rPr>
+                <w:rFonts w:asciiTheme="minorHAnsi" w:hAnsiTheme="minorHAnsi"/>
+              </w:rPr>
+            </w:pPr>
             <w:r>
+              <w:rPr>
+                <w:rFonts w:asciiTheme="minorHAnsi" w:hAnsiTheme="minorHAnsi"/>
+              </w:rPr>
               <w:t>Input Panjang</w:t>
             </w:r>
           </w:p>
@@ -1548,8 +2118,14 @@
           <w:p>
             <w:pPr>
               <w:jc w:val="right"/>
+              <w:rPr>
+                <w:rFonts w:asciiTheme="minorHAnsi" w:hAnsiTheme="minorHAnsi"/>
+              </w:rPr>
             </w:pPr>
             <w:r>
+              <w:rPr>
+                <w:rFonts w:asciiTheme="minorHAnsi" w:hAnsiTheme="minorHAnsi"/>
+              </w:rPr>
               <w:t>Masukkan lebar</w:t>
             </w:r>
           </w:p>
@@ -1559,7 +2135,15 @@
             <w:tcW w:w="4131" w:type="dxa"/>
           </w:tcPr>
           <w:p>
+            <w:pPr>
+              <w:rPr>
+                <w:rFonts w:asciiTheme="minorHAnsi" w:hAnsiTheme="minorHAnsi"/>
+              </w:rPr>
+            </w:pPr>
             <w:r>
+              <w:rPr>
+                <w:rFonts w:asciiTheme="minorHAnsi" w:hAnsiTheme="minorHAnsi"/>
+              </w:rPr>
               <w:t>Input Lebar</w:t>
             </w:r>
           </w:p>
@@ -1573,8 +2157,14 @@
           <w:p>
             <w:pPr>
               <w:jc w:val="right"/>
+              <w:rPr>
+                <w:rFonts w:asciiTheme="minorHAnsi" w:hAnsiTheme="minorHAnsi"/>
+              </w:rPr>
             </w:pPr>
             <w:r>
+              <w:rPr>
+                <w:rFonts w:asciiTheme="minorHAnsi" w:hAnsiTheme="minorHAnsi"/>
+              </w:rPr>
               <w:t>Nilai Luas adalah panjang x lebar</w:t>
             </w:r>
           </w:p>
@@ -1584,7 +2174,15 @@
             <w:tcW w:w="4131" w:type="dxa"/>
           </w:tcPr>
           <w:p>
+            <w:pPr>
+              <w:rPr>
+                <w:rFonts w:asciiTheme="minorHAnsi" w:hAnsiTheme="minorHAnsi"/>
+              </w:rPr>
+            </w:pPr>
             <w:r>
+              <w:rPr>
+                <w:rFonts w:asciiTheme="minorHAnsi" w:hAnsiTheme="minorHAnsi"/>
+              </w:rPr>
               <w:t>Luas &lt;- panjang x lebar</w:t>
             </w:r>
           </w:p>
@@ -1601,8 +2199,14 @@
           <w:p>
             <w:pPr>
               <w:jc w:val="right"/>
+              <w:rPr>
+                <w:rFonts w:asciiTheme="minorHAnsi" w:hAnsiTheme="minorHAnsi"/>
+              </w:rPr>
             </w:pPr>
             <w:r>
+              <w:rPr>
+                <w:rFonts w:asciiTheme="minorHAnsi" w:hAnsiTheme="minorHAnsi"/>
+              </w:rPr>
               <w:t>Tampilkan Luas</w:t>
             </w:r>
           </w:p>
@@ -1612,20 +2216,43 @@
             <w:tcW w:w="4131" w:type="dxa"/>
           </w:tcPr>
           <w:p>
+            <w:pPr>
+              <w:rPr>
+                <w:rFonts w:asciiTheme="minorHAnsi" w:hAnsiTheme="minorHAnsi"/>
+              </w:rPr>
+            </w:pPr>
             <w:r>
+              <w:rPr>
+                <w:rFonts w:asciiTheme="minorHAnsi" w:hAnsiTheme="minorHAnsi"/>
+              </w:rPr>
               <w:t>Print Luas</w:t>
             </w:r>
           </w:p>
         </w:tc>
       </w:tr>
     </w:tbl>
-    <w:p/>
-    <w:p>
-      <w:r>
+    <w:p>
+      <w:pPr>
+        <w:rPr>
+          <w:rFonts w:asciiTheme="minorHAnsi" w:hAnsiTheme="minorHAnsi"/>
+        </w:rPr>
+      </w:pPr>
+    </w:p>
+    <w:p>
+      <w:pPr>
+        <w:rPr>
+          <w:rFonts w:asciiTheme="minorHAnsi" w:hAnsiTheme="minorHAnsi"/>
+        </w:rPr>
+      </w:pPr>
+      <w:r>
+        <w:rPr>
+          <w:rFonts w:asciiTheme="minorHAnsi" w:hAnsiTheme="minorHAnsi"/>
+        </w:rPr>
         <w:t xml:space="preserve">Berikut ini adalah contoh pseudocode untuk </w:t>
       </w:r>
       <w:r>
         <w:rPr>
+          <w:rFonts w:asciiTheme="minorHAnsi" w:hAnsiTheme="minorHAnsi"/>
           <w:color w:val="000000" w:themeColor="text1"/>
         </w:rPr>
         <w:t>Hitungan Bilangan Ganjil Genap</w:t>
@@ -1657,7 +2284,6 @@
           <w:szCs w:val="21"/>
           <w:bdr w:val="none" w:sz="0" w:space="0" w:color="auto" w:frame="1"/>
         </w:rPr>
-        <w:lastRenderedPageBreak/>
         <w:t>STORE 'angka' with any value (number)  </w:t>
       </w:r>
     </w:p>
@@ -1745,6 +2371,7 @@
           <w:szCs w:val="21"/>
           <w:bdr w:val="none" w:sz="0" w:space="0" w:color="auto" w:frame="1"/>
         </w:rPr>
+        <w:lastRenderedPageBreak/>
         <w:t>  DISPLAY "GENAP"  </w:t>
       </w:r>
     </w:p>
@@ -1838,12 +2465,21 @@
     <w:p>
       <w:pPr>
         <w:pStyle w:val="Heading2"/>
-      </w:pPr>
-      <w:r>
+        <w:rPr>
+          <w:rFonts w:asciiTheme="minorHAnsi" w:hAnsiTheme="minorHAnsi"/>
+        </w:rPr>
+      </w:pPr>
+      <w:r>
+        <w:rPr>
+          <w:rFonts w:asciiTheme="minorHAnsi" w:hAnsiTheme="minorHAnsi"/>
+        </w:rPr>
         <w:t xml:space="preserve"> </w:t>
       </w:r>
       <w:bookmarkStart w:id="7" w:name="_Toc50596056"/>
       <w:r>
+        <w:rPr>
+          <w:rFonts w:asciiTheme="minorHAnsi" w:hAnsiTheme="minorHAnsi"/>
+        </w:rPr>
         <w:t>Kegiatan Praktikum</w:t>
       </w:r>
       <w:bookmarkEnd w:id="7"/>
@@ -1851,9 +2487,15 @@
     <w:p>
       <w:pPr>
         <w:pStyle w:val="Heading3"/>
+        <w:rPr>
+          <w:rFonts w:asciiTheme="minorHAnsi" w:hAnsiTheme="minorHAnsi"/>
+        </w:rPr>
       </w:pPr>
       <w:bookmarkStart w:id="8" w:name="_Toc50596057"/>
       <w:r>
+        <w:rPr>
+          <w:rFonts w:asciiTheme="minorHAnsi" w:hAnsiTheme="minorHAnsi"/>
+        </w:rPr>
         <w:t>Kegiatan 1 : Mengenal Aplikasi Drawio</w:t>
       </w:r>
       <w:bookmarkEnd w:id="8"/>
@@ -1865,23 +2507,32 @@
           <w:ilvl w:val="0"/>
           <w:numId w:val="7"/>
         </w:numPr>
-      </w:pPr>
-      <w:r>
+        <w:rPr>
+          <w:rFonts w:asciiTheme="minorHAnsi" w:hAnsiTheme="minorHAnsi"/>
+        </w:rPr>
+      </w:pPr>
+      <w:r>
+        <w:rPr>
+          <w:rFonts w:asciiTheme="minorHAnsi" w:hAnsiTheme="minorHAnsi"/>
+        </w:rPr>
         <w:t>Unduh</w:t>
       </w:r>
       <w:r>
-        <w:t xml:space="preserve"> aplikasi drawio pada alamat </w:t>
-      </w:r>
-      <w:r>
-        <w:t>https://www.diagrams.net</w:t>
-      </w:r>
-      <w:r>
-        <w:t xml:space="preserve"> . </w:t>
-      </w:r>
-      <w:r>
+        <w:rPr>
+          <w:rFonts w:asciiTheme="minorHAnsi" w:hAnsiTheme="minorHAnsi"/>
+        </w:rPr>
+        <w:t xml:space="preserve"> aplikasi drawio pada alamat https://www.diagrams.net . </w:t>
+      </w:r>
+      <w:r>
+        <w:rPr>
+          <w:rFonts w:asciiTheme="minorHAnsi" w:hAnsiTheme="minorHAnsi"/>
+        </w:rPr>
         <w:t>Unduh</w:t>
       </w:r>
       <w:r>
+        <w:rPr>
+          <w:rFonts w:asciiTheme="minorHAnsi" w:hAnsiTheme="minorHAnsi"/>
+        </w:rPr>
         <w:t xml:space="preserve"> sesuai dengan sistem operasi yang digunakan.</w:t>
       </w:r>
     </w:p>
@@ -1892,8 +2543,14 @@
           <w:ilvl w:val="0"/>
           <w:numId w:val="7"/>
         </w:numPr>
-      </w:pPr>
-      <w:r>
+        <w:rPr>
+          <w:rFonts w:asciiTheme="minorHAnsi" w:hAnsiTheme="minorHAnsi"/>
+        </w:rPr>
+      </w:pPr>
+      <w:r>
+        <w:rPr>
+          <w:rFonts w:asciiTheme="minorHAnsi" w:hAnsiTheme="minorHAnsi"/>
+        </w:rPr>
         <w:t>﻿Pasang aplikasi dengan menjalankan file installer Drawio hasil download tadi, ikuti petunjuk yang ada. Jika mengalami kesulitan, mintalah panduan dari asisten praktikum. Aplikasi drawio juga dapat dijalankan secara online melalui halaman https://draw.io</w:t>
       </w:r>
     </w:p>
@@ -1904,30 +2561,43 @@
           <w:ilvl w:val="0"/>
           <w:numId w:val="7"/>
         </w:numPr>
-      </w:pPr>
-      <w:r>
+        <w:rPr>
+          <w:rFonts w:asciiTheme="minorHAnsi" w:hAnsiTheme="minorHAnsi"/>
+        </w:rPr>
+      </w:pPr>
+      <w:r>
+        <w:rPr>
+          <w:rFonts w:asciiTheme="minorHAnsi" w:hAnsiTheme="minorHAnsi"/>
+        </w:rPr>
         <w:t xml:space="preserve">﻿Setelah selesai, jalankan aplikasi dan pada toolbox sebelah kiri pilihkah </w:t>
       </w:r>
       <w:r>
         <w:rPr>
+          <w:rFonts w:asciiTheme="minorHAnsi" w:hAnsiTheme="minorHAnsi"/>
           <w:i/>
           <w:iCs/>
         </w:rPr>
         <w:t xml:space="preserve">flowchart </w:t>
       </w:r>
       <w:r>
+        <w:rPr>
+          <w:rFonts w:asciiTheme="minorHAnsi" w:hAnsiTheme="minorHAnsi"/>
+        </w:rPr>
         <w:t>seperti pada Gambar 1.3.</w:t>
       </w:r>
     </w:p>
     <w:p>
       <w:pPr>
         <w:pStyle w:val="ListParagraph"/>
-      </w:pPr>
-      <w:r>
-        <w:rPr>
+        <w:rPr>
+          <w:rFonts w:asciiTheme="minorHAnsi" w:hAnsiTheme="minorHAnsi"/>
+        </w:rPr>
+      </w:pPr>
+      <w:r>
+        <w:rPr>
+          <w:rFonts w:asciiTheme="minorHAnsi" w:hAnsiTheme="minorHAnsi"/>
           <w:noProof/>
         </w:rPr>
-        <w:lastRenderedPageBreak/>
         <w:drawing>
           <wp:inline distT="0" distB="0" distL="0" distR="0" wp14:anchorId="1896CB5A" wp14:editId="08343DEE">
             <wp:extent cx="4813173" cy="3886200"/>
@@ -1977,6 +2647,7 @@
         <w:pStyle w:val="ListParagraph"/>
         <w:jc w:val="center"/>
         <w:rPr>
+          <w:rFonts w:asciiTheme="minorHAnsi" w:hAnsiTheme="minorHAnsi"/>
           <w:color w:val="000000" w:themeColor="text1"/>
           <w:sz w:val="40"/>
           <w:szCs w:val="40"/>
@@ -1988,6 +2659,7 @@
         <w:pStyle w:val="Caption"/>
         <w:jc w:val="center"/>
         <w:rPr>
+          <w:rFonts w:asciiTheme="minorHAnsi" w:hAnsiTheme="minorHAnsi"/>
           <w:i w:val="0"/>
           <w:iCs w:val="0"/>
           <w:color w:val="000000" w:themeColor="text1"/>
@@ -1997,6 +2669,7 @@
       </w:pPr>
       <w:r>
         <w:rPr>
+          <w:rFonts w:asciiTheme="minorHAnsi" w:hAnsiTheme="minorHAnsi"/>
           <w:i w:val="0"/>
           <w:iCs w:val="0"/>
           <w:color w:val="000000" w:themeColor="text1"/>
@@ -2007,6 +2680,7 @@
       </w:r>
       <w:r>
         <w:rPr>
+          <w:rFonts w:asciiTheme="minorHAnsi" w:hAnsiTheme="minorHAnsi"/>
           <w:i w:val="0"/>
           <w:iCs w:val="0"/>
           <w:color w:val="000000" w:themeColor="text1"/>
@@ -2017,6 +2691,7 @@
       </w:r>
       <w:r>
         <w:rPr>
+          <w:rFonts w:asciiTheme="minorHAnsi" w:hAnsiTheme="minorHAnsi"/>
           <w:i w:val="0"/>
           <w:iCs w:val="0"/>
           <w:color w:val="000000" w:themeColor="text1"/>
@@ -2027,6 +2702,7 @@
       </w:r>
       <w:r>
         <w:rPr>
+          <w:rFonts w:asciiTheme="minorHAnsi" w:hAnsiTheme="minorHAnsi"/>
           <w:i w:val="0"/>
           <w:iCs w:val="0"/>
           <w:color w:val="000000" w:themeColor="text1"/>
@@ -2037,6 +2713,7 @@
       </w:r>
       <w:r>
         <w:rPr>
+          <w:rFonts w:asciiTheme="minorHAnsi" w:hAnsiTheme="minorHAnsi"/>
           <w:i w:val="0"/>
           <w:iCs w:val="0"/>
           <w:noProof/>
@@ -2048,6 +2725,7 @@
       </w:r>
       <w:r>
         <w:rPr>
+          <w:rFonts w:asciiTheme="minorHAnsi" w:hAnsiTheme="minorHAnsi"/>
           <w:i w:val="0"/>
           <w:iCs w:val="0"/>
           <w:color w:val="000000" w:themeColor="text1"/>
@@ -2058,6 +2736,7 @@
       </w:r>
       <w:r>
         <w:rPr>
+          <w:rFonts w:asciiTheme="minorHAnsi" w:hAnsiTheme="minorHAnsi"/>
           <w:i w:val="0"/>
           <w:iCs w:val="0"/>
           <w:color w:val="000000" w:themeColor="text1"/>
@@ -2074,8 +2753,14 @@
           <w:ilvl w:val="0"/>
           <w:numId w:val="7"/>
         </w:numPr>
-      </w:pPr>
-      <w:r>
+        <w:rPr>
+          <w:rFonts w:asciiTheme="minorHAnsi" w:hAnsiTheme="minorHAnsi"/>
+        </w:rPr>
+      </w:pPr>
+      <w:r>
+        <w:rPr>
+          <w:rFonts w:asciiTheme="minorHAnsi" w:hAnsiTheme="minorHAnsi"/>
+        </w:rPr>
         <w:t>﻿Mulailah mencoba menggunakan simbol-simbol flowchart dengan meng-klik pada icon yang ditampilkan di toolbox sebelah kiri</w:t>
       </w:r>
     </w:p>
@@ -2086,8 +2771,14 @@
           <w:ilvl w:val="0"/>
           <w:numId w:val="7"/>
         </w:numPr>
-      </w:pPr>
-      <w:r>
+        <w:rPr>
+          <w:rFonts w:asciiTheme="minorHAnsi" w:hAnsiTheme="minorHAnsi"/>
+        </w:rPr>
+      </w:pPr>
+      <w:r>
+        <w:rPr>
+          <w:rFonts w:asciiTheme="minorHAnsi" w:hAnsiTheme="minorHAnsi"/>
+        </w:rPr>
         <w:t>﻿Jika ada presentasi dari asisten, perhatikan dan ikuti percobaan yang dilakukan.</w:t>
       </w:r>
     </w:p>
@@ -2098,17 +2789,29 @@
           <w:ilvl w:val="0"/>
           <w:numId w:val="7"/>
         </w:numPr>
-      </w:pPr>
-      <w:r>
+        <w:rPr>
+          <w:rFonts w:asciiTheme="minorHAnsi" w:hAnsiTheme="minorHAnsi"/>
+        </w:rPr>
+      </w:pPr>
+      <w:r>
+        <w:rPr>
+          <w:rFonts w:asciiTheme="minorHAnsi" w:hAnsiTheme="minorHAnsi"/>
+        </w:rPr>
         <w:t>﻿Tulis analisis singkat mengenai hasil praktikum ini.</w:t>
       </w:r>
     </w:p>
     <w:p>
       <w:pPr>
         <w:pStyle w:val="Heading3"/>
+        <w:rPr>
+          <w:rFonts w:asciiTheme="minorHAnsi" w:hAnsiTheme="minorHAnsi"/>
+        </w:rPr>
       </w:pPr>
       <w:bookmarkStart w:id="9" w:name="_Toc50596058"/>
       <w:r>
+        <w:rPr>
+          <w:rFonts w:asciiTheme="minorHAnsi" w:hAnsiTheme="minorHAnsi"/>
+        </w:rPr>
         <w:t>Kegiatan 2: Membuat Flowchart</w:t>
       </w:r>
       <w:bookmarkEnd w:id="9"/>
@@ -2120,8 +2823,14 @@
           <w:ilvl w:val="0"/>
           <w:numId w:val="8"/>
         </w:numPr>
-      </w:pPr>
-      <w:r>
+        <w:rPr>
+          <w:rFonts w:asciiTheme="minorHAnsi" w:hAnsiTheme="minorHAnsi"/>
+        </w:rPr>
+      </w:pPr>
+      <w:r>
+        <w:rPr>
+          <w:rFonts w:asciiTheme="minorHAnsi" w:hAnsiTheme="minorHAnsi"/>
+        </w:rPr>
         <w:t>﻿Dengan menggunakan aplikasi Drawio, buatlah flowchart untuk algoritma menghitung:</w:t>
       </w:r>
     </w:p>
@@ -2132,8 +2841,14 @@
           <w:ilvl w:val="1"/>
           <w:numId w:val="6"/>
         </w:numPr>
-      </w:pPr>
-      <w:r>
+        <w:rPr>
+          <w:rFonts w:asciiTheme="minorHAnsi" w:hAnsiTheme="minorHAnsi"/>
+        </w:rPr>
+      </w:pPr>
+      <w:r>
+        <w:rPr>
+          <w:rFonts w:asciiTheme="minorHAnsi" w:hAnsiTheme="minorHAnsi"/>
+        </w:rPr>
         <w:t>Keliling lingkaran</w:t>
       </w:r>
     </w:p>
@@ -2144,8 +2859,14 @@
           <w:ilvl w:val="1"/>
           <w:numId w:val="6"/>
         </w:numPr>
-      </w:pPr>
-      <w:r>
+        <w:rPr>
+          <w:rFonts w:asciiTheme="minorHAnsi" w:hAnsiTheme="minorHAnsi"/>
+        </w:rPr>
+      </w:pPr>
+      <w:r>
+        <w:rPr>
+          <w:rFonts w:asciiTheme="minorHAnsi" w:hAnsiTheme="minorHAnsi"/>
+        </w:rPr>
         <w:t>Luas lingkaran</w:t>
       </w:r>
     </w:p>
@@ -2156,25 +2877,48 @@
           <w:ilvl w:val="0"/>
           <w:numId w:val="8"/>
         </w:numPr>
-      </w:pPr>
-      <w:r>
+        <w:rPr>
+          <w:rFonts w:asciiTheme="minorHAnsi" w:hAnsiTheme="minorHAnsi"/>
+        </w:rPr>
+      </w:pPr>
+      <w:r>
+        <w:rPr>
+          <w:rFonts w:asciiTheme="minorHAnsi" w:hAnsiTheme="minorHAnsi"/>
+        </w:rPr>
         <w:t>Tulis analis</w:t>
       </w:r>
       <w:r>
+        <w:rPr>
+          <w:rFonts w:asciiTheme="minorHAnsi" w:hAnsiTheme="minorHAnsi"/>
+        </w:rPr>
         <w:t>a</w:t>
       </w:r>
       <w:r>
+        <w:rPr>
+          <w:rFonts w:asciiTheme="minorHAnsi" w:hAnsiTheme="minorHAnsi"/>
+        </w:rPr>
         <w:t xml:space="preserve"> singkat mengenai hasil praktikum ini</w:t>
       </w:r>
     </w:p>
-    <w:p/>
+    <w:p>
+      <w:pPr>
+        <w:rPr>
+          <w:rFonts w:asciiTheme="minorHAnsi" w:hAnsiTheme="minorHAnsi"/>
+        </w:rPr>
+      </w:pPr>
+    </w:p>
     <w:p>
       <w:pPr>
         <w:pStyle w:val="Heading3"/>
+        <w:rPr>
+          <w:rFonts w:asciiTheme="minorHAnsi" w:hAnsiTheme="minorHAnsi"/>
+        </w:rPr>
       </w:pPr>
       <w:bookmarkStart w:id="10" w:name="_Toc50596059"/>
       <w:r>
-        <w:lastRenderedPageBreak/>
+        <w:rPr>
+          <w:rFonts w:asciiTheme="minorHAnsi" w:hAnsiTheme="minorHAnsi"/>
+        </w:rPr>
         <w:t>Kegiatan 3: Membuat Pseudocode</w:t>
       </w:r>
       <w:bookmarkEnd w:id="10"/>
@@ -2186,8 +2930,14 @@
           <w:ilvl w:val="0"/>
           <w:numId w:val="9"/>
         </w:numPr>
-      </w:pPr>
-      <w:r>
+        <w:rPr>
+          <w:rFonts w:asciiTheme="minorHAnsi" w:hAnsiTheme="minorHAnsi"/>
+        </w:rPr>
+      </w:pPr>
+      <w:r>
+        <w:rPr>
+          <w:rFonts w:asciiTheme="minorHAnsi" w:hAnsiTheme="minorHAnsi"/>
+        </w:rPr>
         <w:t>﻿Jalankan aplikasi pengolah kata (Word/WPS/Libre/Open Office) kemudian buatlah pseudocode untuk kasus pada Praktikum 1.3.2.</w:t>
       </w:r>
     </w:p>
@@ -2198,36 +2948,24 @@
           <w:ilvl w:val="0"/>
           <w:numId w:val="9"/>
         </w:numPr>
-      </w:pPr>
-      <w:r>
+        <w:rPr>
+          <w:rFonts w:asciiTheme="minorHAnsi" w:hAnsiTheme="minorHAnsi"/>
+        </w:rPr>
+      </w:pPr>
+      <w:r>
+        <w:rPr>
+          <w:rFonts w:asciiTheme="minorHAnsi" w:hAnsiTheme="minorHAnsi"/>
+        </w:rPr>
         <w:t>Tulis analisis singkat mengenai hasil praktikum ini.</w:t>
       </w:r>
     </w:p>
-    <w:p/>
-    <w:p/>
-    <w:p/>
-    <w:p/>
-    <w:p/>
-    <w:p/>
-    <w:p/>
-    <w:p/>
-    <w:p/>
-    <w:p/>
-    <w:p/>
-    <w:p/>
-    <w:p/>
-    <w:p/>
-    <w:p/>
-    <w:p/>
-    <w:p/>
-    <w:p/>
-    <w:p/>
-    <w:p/>
-    <w:p/>
     <w:p>
       <w:pPr>
         <w:pStyle w:val="ListParagraph"/>
         <w:ind w:left="1080"/>
+        <w:rPr>
+          <w:rFonts w:asciiTheme="minorHAnsi" w:hAnsiTheme="minorHAnsi"/>
+        </w:rPr>
       </w:pPr>
     </w:p>
     <w:sectPr>

</xml_diff>